<commit_message>
Updated links after merging all branches
</commit_message>
<xml_diff>
--- a/TIRTOS_LABS/Lab_02/Lab02.docx
+++ b/TIRTOS_LABS/Lab_02/Lab02.docx
@@ -174,27 +174,7 @@
           <w:sz w:val="20"/>
           <w:szCs w:val="20"/>
         </w:rPr>
-        <w:t xml:space="preserve">// </w:t>
-      </w:r>
-      <w:proofErr w:type="spellStart"/>
-      <w:r>
-        <w:rPr>
-          <w:rFonts w:ascii="Consolas" w:hAnsi="Consolas" w:cs="Consolas"/>
-          <w:color w:val="3F7F5F"/>
-          <w:sz w:val="20"/>
-          <w:szCs w:val="20"/>
-        </w:rPr>
-        <w:t>TivaWare</w:t>
-      </w:r>
-      <w:proofErr w:type="spellEnd"/>
-      <w:r>
-        <w:rPr>
-          <w:rFonts w:ascii="Consolas" w:hAnsi="Consolas" w:cs="Consolas"/>
-          <w:color w:val="3F7F5F"/>
-          <w:sz w:val="20"/>
-          <w:szCs w:val="20"/>
-        </w:rPr>
-        <w:t xml:space="preserve"> Header Files</w:t>
+        <w:t>// TivaWare Header Files</w:t>
       </w:r>
     </w:p>
     <w:p>
@@ -258,30 +238,8 @@
           <w:sz w:val="20"/>
           <w:szCs w:val="20"/>
         </w:rPr>
-        <w:t>&lt;</w:t>
-      </w:r>
-      <w:proofErr w:type="spellStart"/>
-      <w:r>
-        <w:rPr>
-          <w:rFonts w:ascii="Consolas" w:hAnsi="Consolas" w:cs="Consolas"/>
-          <w:color w:val="2A00FF"/>
-          <w:sz w:val="20"/>
-          <w:szCs w:val="20"/>
-        </w:rPr>
-        <w:t>stdint.h</w:t>
-      </w:r>
-      <w:proofErr w:type="spellEnd"/>
-      <w:r>
-        <w:rPr>
-          <w:rFonts w:ascii="Consolas" w:hAnsi="Consolas" w:cs="Consolas"/>
-          <w:color w:val="2A00FF"/>
-          <w:sz w:val="20"/>
-          <w:szCs w:val="20"/>
-        </w:rPr>
-        <w:t>&gt;</w:t>
-      </w:r>
-      <w:bookmarkStart w:id="0" w:name="_GoBack"/>
-      <w:bookmarkEnd w:id="0"/>
+        <w:t>&lt;stdint.h&gt;</w:t>
+      </w:r>
     </w:p>
     <w:p>
       <w:pPr>
@@ -322,27 +280,7 @@
           <w:sz w:val="20"/>
           <w:szCs w:val="20"/>
         </w:rPr>
-        <w:t>&lt;</w:t>
-      </w:r>
-      <w:proofErr w:type="spellStart"/>
-      <w:r>
-        <w:rPr>
-          <w:rFonts w:ascii="Consolas" w:hAnsi="Consolas" w:cs="Consolas"/>
-          <w:color w:val="2A00FF"/>
-          <w:sz w:val="20"/>
-          <w:szCs w:val="20"/>
-        </w:rPr>
-        <w:t>stdbool.h</w:t>
-      </w:r>
-      <w:proofErr w:type="spellEnd"/>
-      <w:r>
-        <w:rPr>
-          <w:rFonts w:ascii="Consolas" w:hAnsi="Consolas" w:cs="Consolas"/>
-          <w:color w:val="2A00FF"/>
-          <w:sz w:val="20"/>
-          <w:szCs w:val="20"/>
-        </w:rPr>
-        <w:t>&gt;</w:t>
+        <w:t>&lt;stdbool.h&gt;</w:t>
       </w:r>
     </w:p>
     <w:p>
@@ -397,47 +335,7 @@
           <w:sz w:val="20"/>
           <w:szCs w:val="20"/>
         </w:rPr>
-        <w:t>"</w:t>
-      </w:r>
-      <w:proofErr w:type="spellStart"/>
-      <w:r>
-        <w:rPr>
-          <w:rFonts w:ascii="Consolas" w:hAnsi="Consolas" w:cs="Consolas"/>
-          <w:color w:val="2A00FF"/>
-          <w:sz w:val="20"/>
-          <w:szCs w:val="20"/>
-        </w:rPr>
-        <w:t>inc</w:t>
-      </w:r>
-      <w:proofErr w:type="spellEnd"/>
-      <w:r>
-        <w:rPr>
-          <w:rFonts w:ascii="Consolas" w:hAnsi="Consolas" w:cs="Consolas"/>
-          <w:color w:val="2A00FF"/>
-          <w:sz w:val="20"/>
-          <w:szCs w:val="20"/>
-        </w:rPr>
-        <w:t>/</w:t>
-      </w:r>
-      <w:proofErr w:type="spellStart"/>
-      <w:r>
-        <w:rPr>
-          <w:rFonts w:ascii="Consolas" w:hAnsi="Consolas" w:cs="Consolas"/>
-          <w:color w:val="2A00FF"/>
-          <w:sz w:val="20"/>
-          <w:szCs w:val="20"/>
-        </w:rPr>
-        <w:t>hw_types.h</w:t>
-      </w:r>
-      <w:proofErr w:type="spellEnd"/>
-      <w:r>
-        <w:rPr>
-          <w:rFonts w:ascii="Consolas" w:hAnsi="Consolas" w:cs="Consolas"/>
-          <w:color w:val="2A00FF"/>
-          <w:sz w:val="20"/>
-          <w:szCs w:val="20"/>
-        </w:rPr>
-        <w:t>"</w:t>
+        <w:t>"inc/hw_types.h"</w:t>
       </w:r>
     </w:p>
     <w:p>
@@ -479,47 +377,7 @@
           <w:sz w:val="20"/>
           <w:szCs w:val="20"/>
         </w:rPr>
-        <w:t>"</w:t>
-      </w:r>
-      <w:proofErr w:type="spellStart"/>
-      <w:r>
-        <w:rPr>
-          <w:rFonts w:ascii="Consolas" w:hAnsi="Consolas" w:cs="Consolas"/>
-          <w:color w:val="2A00FF"/>
-          <w:sz w:val="20"/>
-          <w:szCs w:val="20"/>
-        </w:rPr>
-        <w:t>inc</w:t>
-      </w:r>
-      <w:proofErr w:type="spellEnd"/>
-      <w:r>
-        <w:rPr>
-          <w:rFonts w:ascii="Consolas" w:hAnsi="Consolas" w:cs="Consolas"/>
-          <w:color w:val="2A00FF"/>
-          <w:sz w:val="20"/>
-          <w:szCs w:val="20"/>
-        </w:rPr>
-        <w:t>/</w:t>
-      </w:r>
-      <w:proofErr w:type="spellStart"/>
-      <w:r>
-        <w:rPr>
-          <w:rFonts w:ascii="Consolas" w:hAnsi="Consolas" w:cs="Consolas"/>
-          <w:color w:val="2A00FF"/>
-          <w:sz w:val="20"/>
-          <w:szCs w:val="20"/>
-        </w:rPr>
-        <w:t>hw_memmap.h</w:t>
-      </w:r>
-      <w:proofErr w:type="spellEnd"/>
-      <w:r>
-        <w:rPr>
-          <w:rFonts w:ascii="Consolas" w:hAnsi="Consolas" w:cs="Consolas"/>
-          <w:color w:val="2A00FF"/>
-          <w:sz w:val="20"/>
-          <w:szCs w:val="20"/>
-        </w:rPr>
-        <w:t>"</w:t>
+        <w:t>"inc/hw_memmap.h"</w:t>
       </w:r>
     </w:p>
     <w:p>
@@ -561,47 +419,7 @@
           <w:sz w:val="20"/>
           <w:szCs w:val="20"/>
         </w:rPr>
-        <w:t>"</w:t>
-      </w:r>
-      <w:proofErr w:type="spellStart"/>
-      <w:r>
-        <w:rPr>
-          <w:rFonts w:ascii="Consolas" w:hAnsi="Consolas" w:cs="Consolas"/>
-          <w:color w:val="2A00FF"/>
-          <w:sz w:val="20"/>
-          <w:szCs w:val="20"/>
-        </w:rPr>
-        <w:t>driverlib</w:t>
-      </w:r>
-      <w:proofErr w:type="spellEnd"/>
-      <w:r>
-        <w:rPr>
-          <w:rFonts w:ascii="Consolas" w:hAnsi="Consolas" w:cs="Consolas"/>
-          <w:color w:val="2A00FF"/>
-          <w:sz w:val="20"/>
-          <w:szCs w:val="20"/>
-        </w:rPr>
-        <w:t>/</w:t>
-      </w:r>
-      <w:proofErr w:type="spellStart"/>
-      <w:r>
-        <w:rPr>
-          <w:rFonts w:ascii="Consolas" w:hAnsi="Consolas" w:cs="Consolas"/>
-          <w:color w:val="2A00FF"/>
-          <w:sz w:val="20"/>
-          <w:szCs w:val="20"/>
-        </w:rPr>
-        <w:t>sysctl.h</w:t>
-      </w:r>
-      <w:proofErr w:type="spellEnd"/>
-      <w:r>
-        <w:rPr>
-          <w:rFonts w:ascii="Consolas" w:hAnsi="Consolas" w:cs="Consolas"/>
-          <w:color w:val="2A00FF"/>
-          <w:sz w:val="20"/>
-          <w:szCs w:val="20"/>
-        </w:rPr>
-        <w:t>"</w:t>
+        <w:t>"driverlib/sysctl.h"</w:t>
       </w:r>
     </w:p>
     <w:p>
@@ -643,47 +461,7 @@
           <w:sz w:val="20"/>
           <w:szCs w:val="20"/>
         </w:rPr>
-        <w:t>"</w:t>
-      </w:r>
-      <w:proofErr w:type="spellStart"/>
-      <w:r>
-        <w:rPr>
-          <w:rFonts w:ascii="Consolas" w:hAnsi="Consolas" w:cs="Consolas"/>
-          <w:color w:val="2A00FF"/>
-          <w:sz w:val="20"/>
-          <w:szCs w:val="20"/>
-        </w:rPr>
-        <w:t>driverlib</w:t>
-      </w:r>
-      <w:proofErr w:type="spellEnd"/>
-      <w:r>
-        <w:rPr>
-          <w:rFonts w:ascii="Consolas" w:hAnsi="Consolas" w:cs="Consolas"/>
-          <w:color w:val="2A00FF"/>
-          <w:sz w:val="20"/>
-          <w:szCs w:val="20"/>
-        </w:rPr>
-        <w:t>/</w:t>
-      </w:r>
-      <w:proofErr w:type="spellStart"/>
-      <w:r>
-        <w:rPr>
-          <w:rFonts w:ascii="Consolas" w:hAnsi="Consolas" w:cs="Consolas"/>
-          <w:color w:val="2A00FF"/>
-          <w:sz w:val="20"/>
-          <w:szCs w:val="20"/>
-        </w:rPr>
-        <w:t>gpio.h</w:t>
-      </w:r>
-      <w:proofErr w:type="spellEnd"/>
-      <w:r>
-        <w:rPr>
-          <w:rFonts w:ascii="Consolas" w:hAnsi="Consolas" w:cs="Consolas"/>
-          <w:color w:val="2A00FF"/>
-          <w:sz w:val="20"/>
-          <w:szCs w:val="20"/>
-        </w:rPr>
-        <w:t>"</w:t>
+        <w:t>"driverlib/gpio.h"</w:t>
       </w:r>
     </w:p>
     <w:p>
@@ -725,47 +503,7 @@
           <w:sz w:val="20"/>
           <w:szCs w:val="20"/>
         </w:rPr>
-        <w:t>"</w:t>
-      </w:r>
-      <w:proofErr w:type="spellStart"/>
-      <w:r>
-        <w:rPr>
-          <w:rFonts w:ascii="Consolas" w:hAnsi="Consolas" w:cs="Consolas"/>
-          <w:color w:val="2A00FF"/>
-          <w:sz w:val="20"/>
-          <w:szCs w:val="20"/>
-        </w:rPr>
-        <w:t>inc</w:t>
-      </w:r>
-      <w:proofErr w:type="spellEnd"/>
-      <w:r>
-        <w:rPr>
-          <w:rFonts w:ascii="Consolas" w:hAnsi="Consolas" w:cs="Consolas"/>
-          <w:color w:val="2A00FF"/>
-          <w:sz w:val="20"/>
-          <w:szCs w:val="20"/>
-        </w:rPr>
-        <w:t>/</w:t>
-      </w:r>
-      <w:proofErr w:type="spellStart"/>
-      <w:r>
-        <w:rPr>
-          <w:rFonts w:ascii="Consolas" w:hAnsi="Consolas" w:cs="Consolas"/>
-          <w:color w:val="2A00FF"/>
-          <w:sz w:val="20"/>
-          <w:szCs w:val="20"/>
-        </w:rPr>
-        <w:t>hw_ints.h</w:t>
-      </w:r>
-      <w:proofErr w:type="spellEnd"/>
-      <w:r>
-        <w:rPr>
-          <w:rFonts w:ascii="Consolas" w:hAnsi="Consolas" w:cs="Consolas"/>
-          <w:color w:val="2A00FF"/>
-          <w:sz w:val="20"/>
-          <w:szCs w:val="20"/>
-        </w:rPr>
-        <w:t>"</w:t>
+        <w:t>"inc/hw_ints.h"</w:t>
       </w:r>
     </w:p>
     <w:p>
@@ -807,47 +545,7 @@
           <w:sz w:val="20"/>
           <w:szCs w:val="20"/>
         </w:rPr>
-        <w:t>"</w:t>
-      </w:r>
-      <w:proofErr w:type="spellStart"/>
-      <w:r>
-        <w:rPr>
-          <w:rFonts w:ascii="Consolas" w:hAnsi="Consolas" w:cs="Consolas"/>
-          <w:color w:val="2A00FF"/>
-          <w:sz w:val="20"/>
-          <w:szCs w:val="20"/>
-        </w:rPr>
-        <w:t>driverlib</w:t>
-      </w:r>
-      <w:proofErr w:type="spellEnd"/>
-      <w:r>
-        <w:rPr>
-          <w:rFonts w:ascii="Consolas" w:hAnsi="Consolas" w:cs="Consolas"/>
-          <w:color w:val="2A00FF"/>
-          <w:sz w:val="20"/>
-          <w:szCs w:val="20"/>
-        </w:rPr>
-        <w:t>/</w:t>
-      </w:r>
-      <w:proofErr w:type="spellStart"/>
-      <w:r>
-        <w:rPr>
-          <w:rFonts w:ascii="Consolas" w:hAnsi="Consolas" w:cs="Consolas"/>
-          <w:color w:val="2A00FF"/>
-          <w:sz w:val="20"/>
-          <w:szCs w:val="20"/>
-        </w:rPr>
-        <w:t>interrupt.h</w:t>
-      </w:r>
-      <w:proofErr w:type="spellEnd"/>
-      <w:r>
-        <w:rPr>
-          <w:rFonts w:ascii="Consolas" w:hAnsi="Consolas" w:cs="Consolas"/>
-          <w:color w:val="2A00FF"/>
-          <w:sz w:val="20"/>
-          <w:szCs w:val="20"/>
-        </w:rPr>
-        <w:t>"</w:t>
+        <w:t>"driverlib/interrupt.h"</w:t>
       </w:r>
     </w:p>
     <w:p>
@@ -889,47 +587,7 @@
           <w:sz w:val="20"/>
           <w:szCs w:val="20"/>
         </w:rPr>
-        <w:t>"</w:t>
-      </w:r>
-      <w:proofErr w:type="spellStart"/>
-      <w:r>
-        <w:rPr>
-          <w:rFonts w:ascii="Consolas" w:hAnsi="Consolas" w:cs="Consolas"/>
-          <w:color w:val="2A00FF"/>
-          <w:sz w:val="20"/>
-          <w:szCs w:val="20"/>
-        </w:rPr>
-        <w:t>driverlib</w:t>
-      </w:r>
-      <w:proofErr w:type="spellEnd"/>
-      <w:r>
-        <w:rPr>
-          <w:rFonts w:ascii="Consolas" w:hAnsi="Consolas" w:cs="Consolas"/>
-          <w:color w:val="2A00FF"/>
-          <w:sz w:val="20"/>
-          <w:szCs w:val="20"/>
-        </w:rPr>
-        <w:t>/</w:t>
-      </w:r>
-      <w:proofErr w:type="spellStart"/>
-      <w:r>
-        <w:rPr>
-          <w:rFonts w:ascii="Consolas" w:hAnsi="Consolas" w:cs="Consolas"/>
-          <w:color w:val="2A00FF"/>
-          <w:sz w:val="20"/>
-          <w:szCs w:val="20"/>
-        </w:rPr>
-        <w:t>timer.h</w:t>
-      </w:r>
-      <w:proofErr w:type="spellEnd"/>
-      <w:r>
-        <w:rPr>
-          <w:rFonts w:ascii="Consolas" w:hAnsi="Consolas" w:cs="Consolas"/>
-          <w:color w:val="2A00FF"/>
-          <w:sz w:val="20"/>
-          <w:szCs w:val="20"/>
-        </w:rPr>
-        <w:t>"</w:t>
+        <w:t>"driverlib/timer.h"</w:t>
       </w:r>
     </w:p>
     <w:p>
@@ -971,27 +629,7 @@
           <w:sz w:val="20"/>
           <w:szCs w:val="20"/>
         </w:rPr>
-        <w:t>&lt;</w:t>
-      </w:r>
-      <w:proofErr w:type="spellStart"/>
-      <w:r>
-        <w:rPr>
-          <w:rFonts w:ascii="Consolas" w:hAnsi="Consolas" w:cs="Consolas"/>
-          <w:color w:val="2A00FF"/>
-          <w:sz w:val="20"/>
-          <w:szCs w:val="20"/>
-        </w:rPr>
-        <w:t>time.h</w:t>
-      </w:r>
-      <w:proofErr w:type="spellEnd"/>
-      <w:r>
-        <w:rPr>
-          <w:rFonts w:ascii="Consolas" w:hAnsi="Consolas" w:cs="Consolas"/>
-          <w:color w:val="2A00FF"/>
-          <w:sz w:val="20"/>
-          <w:szCs w:val="20"/>
-        </w:rPr>
-        <w:t>&gt;</w:t>
+        <w:t>&lt;time.h&gt;</w:t>
       </w:r>
     </w:p>
     <w:p>
@@ -1118,7 +756,6 @@
         </w:rPr>
         <w:t xml:space="preserve"> </w:t>
       </w:r>
-      <w:proofErr w:type="spellStart"/>
       <w:r>
         <w:rPr>
           <w:rFonts w:ascii="Consolas" w:hAnsi="Consolas" w:cs="Consolas"/>
@@ -1130,7 +767,6 @@
         </w:rPr>
         <w:t>hardware_init</w:t>
       </w:r>
-      <w:proofErr w:type="spellEnd"/>
       <w:r>
         <w:rPr>
           <w:rFonts w:ascii="Consolas" w:hAnsi="Consolas" w:cs="Consolas"/>
@@ -1193,7 +829,6 @@
         </w:rPr>
         <w:t xml:space="preserve"> </w:t>
       </w:r>
-      <w:proofErr w:type="spellStart"/>
       <w:r>
         <w:rPr>
           <w:rFonts w:ascii="Consolas" w:hAnsi="Consolas" w:cs="Consolas"/>
@@ -1205,7 +840,6 @@
         </w:rPr>
         <w:t>ledToggle</w:t>
       </w:r>
-      <w:proofErr w:type="spellEnd"/>
       <w:r>
         <w:rPr>
           <w:rFonts w:ascii="Consolas" w:hAnsi="Consolas" w:cs="Consolas"/>
@@ -1376,19 +1010,8 @@
           <w:sz w:val="20"/>
           <w:szCs w:val="20"/>
         </w:rPr>
-        <w:t xml:space="preserve">// </w:t>
-      </w:r>
-      <w:proofErr w:type="spellStart"/>
-      <w:r>
-        <w:rPr>
-          <w:rFonts w:ascii="Consolas" w:hAnsi="Consolas" w:cs="Consolas"/>
-          <w:color w:val="3F7F5F"/>
-          <w:sz w:val="20"/>
-          <w:szCs w:val="20"/>
-        </w:rPr>
-        <w:t>Globals</w:t>
-      </w:r>
-      <w:proofErr w:type="spellEnd"/>
+        <w:t>// Globals</w:t>
+      </w:r>
     </w:p>
     <w:p>
       <w:pPr>
@@ -1549,27 +1172,7 @@
           <w:sz w:val="20"/>
           <w:szCs w:val="20"/>
         </w:rPr>
-        <w:t xml:space="preserve">// </w:t>
-      </w:r>
-      <w:proofErr w:type="gramStart"/>
-      <w:r>
-        <w:rPr>
-          <w:rFonts w:ascii="Consolas" w:hAnsi="Consolas" w:cs="Consolas"/>
-          <w:color w:val="3F7F5F"/>
-          <w:sz w:val="20"/>
-          <w:szCs w:val="20"/>
-        </w:rPr>
-        <w:t>main(</w:t>
-      </w:r>
-      <w:proofErr w:type="gramEnd"/>
-      <w:r>
-        <w:rPr>
-          <w:rFonts w:ascii="Consolas" w:hAnsi="Consolas" w:cs="Consolas"/>
-          <w:color w:val="3F7F5F"/>
-          <w:sz w:val="20"/>
-          <w:szCs w:val="20"/>
-        </w:rPr>
-        <w:t>)</w:t>
+        <w:t>// main()</w:t>
       </w:r>
     </w:p>
     <w:p>
@@ -1721,126 +1324,81 @@
           <w:sz w:val="20"/>
           <w:szCs w:val="20"/>
         </w:rPr>
+        <w:t xml:space="preserve">   hardware_init();                         </w:t>
+      </w:r>
+      <w:r>
+        <w:rPr>
+          <w:rFonts w:ascii="Consolas" w:hAnsi="Consolas" w:cs="Consolas"/>
+          <w:color w:val="3F7F5F"/>
+          <w:sz w:val="20"/>
+          <w:szCs w:val="20"/>
+        </w:rPr>
+        <w:t xml:space="preserve">// </w:t>
+      </w:r>
+      <w:r>
+        <w:rPr>
+          <w:rFonts w:ascii="Consolas" w:hAnsi="Consolas" w:cs="Consolas"/>
+          <w:color w:val="3F7F5F"/>
+          <w:sz w:val="20"/>
+          <w:szCs w:val="20"/>
+          <w:u w:val="single"/>
+        </w:rPr>
+        <w:t>init</w:t>
+      </w:r>
+      <w:r>
+        <w:rPr>
+          <w:rFonts w:ascii="Consolas" w:hAnsi="Consolas" w:cs="Consolas"/>
+          <w:color w:val="3F7F5F"/>
+          <w:sz w:val="20"/>
+          <w:szCs w:val="20"/>
+        </w:rPr>
+        <w:t xml:space="preserve"> hardware via </w:t>
+      </w:r>
+      <w:r>
+        <w:rPr>
+          <w:rFonts w:ascii="Consolas" w:hAnsi="Consolas" w:cs="Consolas"/>
+          <w:color w:val="3F7F5F"/>
+          <w:sz w:val="20"/>
+          <w:szCs w:val="20"/>
+          <w:u w:val="single"/>
+        </w:rPr>
+        <w:t>Xware</w:t>
+      </w:r>
+    </w:p>
+    <w:p>
+      <w:pPr>
+        <w:autoSpaceDE w:val="0"/>
+        <w:autoSpaceDN w:val="0"/>
+        <w:adjustRightInd w:val="0"/>
+        <w:spacing w:after="0" w:line="240" w:lineRule="auto"/>
+        <w:rPr>
+          <w:rFonts w:ascii="Consolas" w:hAnsi="Consolas" w:cs="Consolas"/>
+          <w:sz w:val="20"/>
+          <w:szCs w:val="20"/>
+        </w:rPr>
+      </w:pPr>
+    </w:p>
+    <w:p>
+      <w:pPr>
+        <w:autoSpaceDE w:val="0"/>
+        <w:autoSpaceDN w:val="0"/>
+        <w:adjustRightInd w:val="0"/>
+        <w:spacing w:after="0" w:line="240" w:lineRule="auto"/>
+        <w:rPr>
+          <w:rFonts w:ascii="Consolas" w:hAnsi="Consolas" w:cs="Consolas"/>
+          <w:sz w:val="20"/>
+          <w:szCs w:val="20"/>
+        </w:rPr>
+      </w:pPr>
+      <w:r>
+        <w:rPr>
+          <w:rFonts w:ascii="Consolas" w:hAnsi="Consolas" w:cs="Consolas"/>
+          <w:color w:val="000000"/>
+          <w:sz w:val="20"/>
+          <w:szCs w:val="20"/>
+        </w:rPr>
         <w:t xml:space="preserve">   </w:t>
       </w:r>
-      <w:proofErr w:type="spellStart"/>
-      <w:r>
-        <w:rPr>
-          <w:rFonts w:ascii="Consolas" w:hAnsi="Consolas" w:cs="Consolas"/>
-          <w:color w:val="000000"/>
-          <w:sz w:val="20"/>
-          <w:szCs w:val="20"/>
-        </w:rPr>
-        <w:t>hardware_</w:t>
-      </w:r>
-      <w:proofErr w:type="gramStart"/>
-      <w:r>
-        <w:rPr>
-          <w:rFonts w:ascii="Consolas" w:hAnsi="Consolas" w:cs="Consolas"/>
-          <w:color w:val="000000"/>
-          <w:sz w:val="20"/>
-          <w:szCs w:val="20"/>
-        </w:rPr>
-        <w:t>init</w:t>
-      </w:r>
-      <w:proofErr w:type="spellEnd"/>
-      <w:r>
-        <w:rPr>
-          <w:rFonts w:ascii="Consolas" w:hAnsi="Consolas" w:cs="Consolas"/>
-          <w:color w:val="000000"/>
-          <w:sz w:val="20"/>
-          <w:szCs w:val="20"/>
-        </w:rPr>
-        <w:t>(</w:t>
-      </w:r>
-      <w:proofErr w:type="gramEnd"/>
-      <w:r>
-        <w:rPr>
-          <w:rFonts w:ascii="Consolas" w:hAnsi="Consolas" w:cs="Consolas"/>
-          <w:color w:val="000000"/>
-          <w:sz w:val="20"/>
-          <w:szCs w:val="20"/>
-        </w:rPr>
-        <w:t xml:space="preserve">);                         </w:t>
-      </w:r>
-      <w:r>
-        <w:rPr>
-          <w:rFonts w:ascii="Consolas" w:hAnsi="Consolas" w:cs="Consolas"/>
-          <w:color w:val="3F7F5F"/>
-          <w:sz w:val="20"/>
-          <w:szCs w:val="20"/>
-        </w:rPr>
-        <w:t xml:space="preserve">// </w:t>
-      </w:r>
-      <w:proofErr w:type="spellStart"/>
-      <w:r>
-        <w:rPr>
-          <w:rFonts w:ascii="Consolas" w:hAnsi="Consolas" w:cs="Consolas"/>
-          <w:color w:val="3F7F5F"/>
-          <w:sz w:val="20"/>
-          <w:szCs w:val="20"/>
-          <w:u w:val="single"/>
-        </w:rPr>
-        <w:t>init</w:t>
-      </w:r>
-      <w:proofErr w:type="spellEnd"/>
-      <w:r>
-        <w:rPr>
-          <w:rFonts w:ascii="Consolas" w:hAnsi="Consolas" w:cs="Consolas"/>
-          <w:color w:val="3F7F5F"/>
-          <w:sz w:val="20"/>
-          <w:szCs w:val="20"/>
-        </w:rPr>
-        <w:t xml:space="preserve"> hardware via </w:t>
-      </w:r>
-      <w:proofErr w:type="spellStart"/>
-      <w:r>
-        <w:rPr>
-          <w:rFonts w:ascii="Consolas" w:hAnsi="Consolas" w:cs="Consolas"/>
-          <w:color w:val="3F7F5F"/>
-          <w:sz w:val="20"/>
-          <w:szCs w:val="20"/>
-          <w:u w:val="single"/>
-        </w:rPr>
-        <w:t>Xware</w:t>
-      </w:r>
-      <w:proofErr w:type="spellEnd"/>
-    </w:p>
-    <w:p>
-      <w:pPr>
-        <w:autoSpaceDE w:val="0"/>
-        <w:autoSpaceDN w:val="0"/>
-        <w:adjustRightInd w:val="0"/>
-        <w:spacing w:after="0" w:line="240" w:lineRule="auto"/>
-        <w:rPr>
-          <w:rFonts w:ascii="Consolas" w:hAnsi="Consolas" w:cs="Consolas"/>
-          <w:sz w:val="20"/>
-          <w:szCs w:val="20"/>
-        </w:rPr>
-      </w:pPr>
-    </w:p>
-    <w:p>
-      <w:pPr>
-        <w:autoSpaceDE w:val="0"/>
-        <w:autoSpaceDN w:val="0"/>
-        <w:adjustRightInd w:val="0"/>
-        <w:spacing w:after="0" w:line="240" w:lineRule="auto"/>
-        <w:rPr>
-          <w:rFonts w:ascii="Consolas" w:hAnsi="Consolas" w:cs="Consolas"/>
-          <w:sz w:val="20"/>
-          <w:szCs w:val="20"/>
-        </w:rPr>
-      </w:pPr>
-      <w:r>
-        <w:rPr>
-          <w:rFonts w:ascii="Consolas" w:hAnsi="Consolas" w:cs="Consolas"/>
-          <w:color w:val="000000"/>
-          <w:sz w:val="20"/>
-          <w:szCs w:val="20"/>
-        </w:rPr>
-        <w:t xml:space="preserve">   </w:t>
-      </w:r>
-      <w:proofErr w:type="gramStart"/>
       <w:r>
         <w:rPr>
           <w:rFonts w:ascii="Consolas" w:hAnsi="Consolas" w:cs="Consolas"/>
@@ -1859,17 +1417,7 @@
           <w:sz w:val="20"/>
           <w:szCs w:val="20"/>
         </w:rPr>
-        <w:t>(</w:t>
-      </w:r>
-      <w:proofErr w:type="gramEnd"/>
-      <w:r>
-        <w:rPr>
-          <w:rFonts w:ascii="Consolas" w:hAnsi="Consolas" w:cs="Consolas"/>
-          <w:color w:val="000000"/>
-          <w:sz w:val="20"/>
-          <w:szCs w:val="20"/>
-        </w:rPr>
-        <w:t xml:space="preserve">1)                                 </w:t>
+        <w:t xml:space="preserve">(1)                                 </w:t>
       </w:r>
       <w:r>
         <w:rPr>
@@ -1922,38 +1470,7 @@
           <w:sz w:val="20"/>
           <w:szCs w:val="20"/>
         </w:rPr>
-        <w:t xml:space="preserve">       </w:t>
-      </w:r>
-      <w:proofErr w:type="spellStart"/>
-      <w:proofErr w:type="gramStart"/>
-      <w:r>
-        <w:rPr>
-          <w:rFonts w:ascii="Consolas" w:hAnsi="Consolas" w:cs="Consolas"/>
-          <w:color w:val="000000"/>
-          <w:sz w:val="20"/>
-          <w:szCs w:val="20"/>
-        </w:rPr>
-        <w:t>ledToggle</w:t>
-      </w:r>
-      <w:proofErr w:type="spellEnd"/>
-      <w:r>
-        <w:rPr>
-          <w:rFonts w:ascii="Consolas" w:hAnsi="Consolas" w:cs="Consolas"/>
-          <w:color w:val="000000"/>
-          <w:sz w:val="20"/>
-          <w:szCs w:val="20"/>
-        </w:rPr>
-        <w:t>(</w:t>
-      </w:r>
-      <w:proofErr w:type="gramEnd"/>
-      <w:r>
-        <w:rPr>
-          <w:rFonts w:ascii="Consolas" w:hAnsi="Consolas" w:cs="Consolas"/>
-          <w:color w:val="000000"/>
-          <w:sz w:val="20"/>
-          <w:szCs w:val="20"/>
-        </w:rPr>
-        <w:t xml:space="preserve">);                         </w:t>
+        <w:t xml:space="preserve">       ledToggle();                         </w:t>
       </w:r>
       <w:r>
         <w:rPr>
@@ -1997,27 +1514,7 @@
           <w:sz w:val="20"/>
           <w:szCs w:val="20"/>
         </w:rPr>
-        <w:t xml:space="preserve">       </w:t>
-      </w:r>
-      <w:proofErr w:type="gramStart"/>
-      <w:r>
-        <w:rPr>
-          <w:rFonts w:ascii="Consolas" w:hAnsi="Consolas" w:cs="Consolas"/>
-          <w:color w:val="000000"/>
-          <w:sz w:val="20"/>
-          <w:szCs w:val="20"/>
-        </w:rPr>
-        <w:t>delay(</w:t>
-      </w:r>
-      <w:proofErr w:type="gramEnd"/>
-      <w:r>
-        <w:rPr>
-          <w:rFonts w:ascii="Consolas" w:hAnsi="Consolas" w:cs="Consolas"/>
-          <w:color w:val="000000"/>
-          <w:sz w:val="20"/>
-          <w:szCs w:val="20"/>
-        </w:rPr>
-        <w:t xml:space="preserve">);                             </w:t>
+        <w:t xml:space="preserve">       delay();                             </w:t>
       </w:r>
       <w:r>
         <w:rPr>
@@ -2062,38 +1559,16 @@
           <w:szCs w:val="20"/>
           <w:shd w:val="clear" w:color="auto" w:fill="C6DBAE"/>
         </w:rPr>
-        <w:t xml:space="preserve">       i16ToggleCount += </w:t>
-      </w:r>
-      <w:proofErr w:type="gramStart"/>
-      <w:r>
-        <w:rPr>
-          <w:rFonts w:ascii="Consolas" w:hAnsi="Consolas" w:cs="Consolas"/>
-          <w:color w:val="000000"/>
+        <w:t xml:space="preserve">       i16ToggleCount += 1;                 </w:t>
+      </w:r>
+      <w:r>
+        <w:rPr>
+          <w:rFonts w:ascii="Consolas" w:hAnsi="Consolas" w:cs="Consolas"/>
+          <w:color w:val="3F7F5F"/>
           <w:sz w:val="20"/>
           <w:szCs w:val="20"/>
           <w:shd w:val="clear" w:color="auto" w:fill="C6DBAE"/>
         </w:rPr>
-        <w:t xml:space="preserve">1;   </w:t>
-      </w:r>
-      <w:proofErr w:type="gramEnd"/>
-      <w:r>
-        <w:rPr>
-          <w:rFonts w:ascii="Consolas" w:hAnsi="Consolas" w:cs="Consolas"/>
-          <w:color w:val="000000"/>
-          <w:sz w:val="20"/>
-          <w:szCs w:val="20"/>
-          <w:shd w:val="clear" w:color="auto" w:fill="C6DBAE"/>
-        </w:rPr>
-        <w:t xml:space="preserve">              </w:t>
-      </w:r>
-      <w:r>
-        <w:rPr>
-          <w:rFonts w:ascii="Consolas" w:hAnsi="Consolas" w:cs="Consolas"/>
-          <w:color w:val="3F7F5F"/>
-          <w:sz w:val="20"/>
-          <w:szCs w:val="20"/>
-          <w:shd w:val="clear" w:color="auto" w:fill="C6DBAE"/>
-        </w:rPr>
         <w:t>// keep track of #toggles</w:t>
       </w:r>
     </w:p>
@@ -2221,93 +1696,52 @@
           <w:sz w:val="20"/>
           <w:szCs w:val="20"/>
         </w:rPr>
+        <w:t>// hardware_init()</w:t>
+      </w:r>
+    </w:p>
+    <w:p>
+      <w:pPr>
+        <w:autoSpaceDE w:val="0"/>
+        <w:autoSpaceDN w:val="0"/>
+        <w:adjustRightInd w:val="0"/>
+        <w:spacing w:after="0" w:line="240" w:lineRule="auto"/>
+        <w:rPr>
+          <w:rFonts w:ascii="Consolas" w:hAnsi="Consolas" w:cs="Consolas"/>
+          <w:sz w:val="20"/>
+          <w:szCs w:val="20"/>
+        </w:rPr>
+      </w:pPr>
+      <w:r>
+        <w:rPr>
+          <w:rFonts w:ascii="Consolas" w:hAnsi="Consolas" w:cs="Consolas"/>
+          <w:color w:val="3F7F5F"/>
+          <w:sz w:val="20"/>
+          <w:szCs w:val="20"/>
+        </w:rPr>
+        <w:t>//</w:t>
+      </w:r>
+    </w:p>
+    <w:p>
+      <w:pPr>
+        <w:autoSpaceDE w:val="0"/>
+        <w:autoSpaceDN w:val="0"/>
+        <w:adjustRightInd w:val="0"/>
+        <w:spacing w:after="0" w:line="240" w:lineRule="auto"/>
+        <w:rPr>
+          <w:rFonts w:ascii="Consolas" w:hAnsi="Consolas" w:cs="Consolas"/>
+          <w:sz w:val="20"/>
+          <w:szCs w:val="20"/>
+        </w:rPr>
+      </w:pPr>
+      <w:r>
+        <w:rPr>
+          <w:rFonts w:ascii="Consolas" w:hAnsi="Consolas" w:cs="Consolas"/>
+          <w:color w:val="3F7F5F"/>
+          <w:sz w:val="20"/>
+          <w:szCs w:val="20"/>
+        </w:rPr>
         <w:t xml:space="preserve">// </w:t>
       </w:r>
-      <w:proofErr w:type="spellStart"/>
-      <w:r>
-        <w:rPr>
-          <w:rFonts w:ascii="Consolas" w:hAnsi="Consolas" w:cs="Consolas"/>
-          <w:color w:val="3F7F5F"/>
-          <w:sz w:val="20"/>
-          <w:szCs w:val="20"/>
-        </w:rPr>
-        <w:t>hardware_</w:t>
-      </w:r>
-      <w:proofErr w:type="gramStart"/>
-      <w:r>
-        <w:rPr>
-          <w:rFonts w:ascii="Consolas" w:hAnsi="Consolas" w:cs="Consolas"/>
-          <w:color w:val="3F7F5F"/>
-          <w:sz w:val="20"/>
-          <w:szCs w:val="20"/>
-        </w:rPr>
-        <w:t>init</w:t>
-      </w:r>
-      <w:proofErr w:type="spellEnd"/>
-      <w:r>
-        <w:rPr>
-          <w:rFonts w:ascii="Consolas" w:hAnsi="Consolas" w:cs="Consolas"/>
-          <w:color w:val="3F7F5F"/>
-          <w:sz w:val="20"/>
-          <w:szCs w:val="20"/>
-        </w:rPr>
-        <w:t>(</w:t>
-      </w:r>
-      <w:proofErr w:type="gramEnd"/>
-      <w:r>
-        <w:rPr>
-          <w:rFonts w:ascii="Consolas" w:hAnsi="Consolas" w:cs="Consolas"/>
-          <w:color w:val="3F7F5F"/>
-          <w:sz w:val="20"/>
-          <w:szCs w:val="20"/>
-        </w:rPr>
-        <w:t>)</w:t>
-      </w:r>
-    </w:p>
-    <w:p>
-      <w:pPr>
-        <w:autoSpaceDE w:val="0"/>
-        <w:autoSpaceDN w:val="0"/>
-        <w:adjustRightInd w:val="0"/>
-        <w:spacing w:after="0" w:line="240" w:lineRule="auto"/>
-        <w:rPr>
-          <w:rFonts w:ascii="Consolas" w:hAnsi="Consolas" w:cs="Consolas"/>
-          <w:sz w:val="20"/>
-          <w:szCs w:val="20"/>
-        </w:rPr>
-      </w:pPr>
-      <w:r>
-        <w:rPr>
-          <w:rFonts w:ascii="Consolas" w:hAnsi="Consolas" w:cs="Consolas"/>
-          <w:color w:val="3F7F5F"/>
-          <w:sz w:val="20"/>
-          <w:szCs w:val="20"/>
-        </w:rPr>
-        <w:t>//</w:t>
-      </w:r>
-    </w:p>
-    <w:p>
-      <w:pPr>
-        <w:autoSpaceDE w:val="0"/>
-        <w:autoSpaceDN w:val="0"/>
-        <w:adjustRightInd w:val="0"/>
-        <w:spacing w:after="0" w:line="240" w:lineRule="auto"/>
-        <w:rPr>
-          <w:rFonts w:ascii="Consolas" w:hAnsi="Consolas" w:cs="Consolas"/>
-          <w:sz w:val="20"/>
-          <w:szCs w:val="20"/>
-        </w:rPr>
-      </w:pPr>
-      <w:r>
-        <w:rPr>
-          <w:rFonts w:ascii="Consolas" w:hAnsi="Consolas" w:cs="Consolas"/>
-          <w:color w:val="3F7F5F"/>
-          <w:sz w:val="20"/>
-          <w:szCs w:val="20"/>
-        </w:rPr>
-        <w:t xml:space="preserve">// </w:t>
-      </w:r>
-      <w:proofErr w:type="spellStart"/>
       <w:r>
         <w:rPr>
           <w:rFonts w:ascii="Consolas" w:hAnsi="Consolas" w:cs="Consolas"/>
@@ -2318,7 +1752,6 @@
         </w:rPr>
         <w:t>inits</w:t>
       </w:r>
-      <w:proofErr w:type="spellEnd"/>
       <w:r>
         <w:rPr>
           <w:rFonts w:ascii="Consolas" w:hAnsi="Consolas" w:cs="Consolas"/>
@@ -2383,7 +1816,6 @@
         </w:rPr>
         <w:t xml:space="preserve"> </w:t>
       </w:r>
-      <w:proofErr w:type="spellStart"/>
       <w:r>
         <w:rPr>
           <w:rFonts w:ascii="Consolas" w:hAnsi="Consolas" w:cs="Consolas"/>
@@ -2395,7 +1827,6 @@
         </w:rPr>
         <w:t>hardware_init</w:t>
       </w:r>
-      <w:proofErr w:type="spellEnd"/>
       <w:r>
         <w:rPr>
           <w:rFonts w:ascii="Consolas" w:hAnsi="Consolas" w:cs="Consolas"/>
@@ -2500,7 +1931,6 @@
         </w:rPr>
         <w:t xml:space="preserve">    </w:t>
       </w:r>
-      <w:proofErr w:type="gramStart"/>
       <w:r>
         <w:rPr>
           <w:rFonts w:ascii="Consolas" w:hAnsi="Consolas" w:cs="Consolas"/>
@@ -2519,17 +1949,7 @@
           <w:sz w:val="20"/>
           <w:szCs w:val="20"/>
         </w:rPr>
-        <w:t>(</w:t>
-      </w:r>
-      <w:proofErr w:type="gramEnd"/>
-      <w:r>
-        <w:rPr>
-          <w:rFonts w:ascii="Consolas" w:hAnsi="Consolas" w:cs="Consolas"/>
-          <w:color w:val="000000"/>
-          <w:sz w:val="20"/>
-          <w:szCs w:val="20"/>
-        </w:rPr>
-        <w:t>SYSCTL_SYSDIV_5|SYSCTL_USE_PLL|SYSCTL_XTAL_16MHZ|SYSCTL_OSC_MAIN);</w:t>
+        <w:t>(SYSCTL_SYSDIV_5|SYSCTL_USE_PLL|SYSCTL_XTAL_16MHZ|SYSCTL_OSC_MAIN);</w:t>
       </w:r>
     </w:p>
     <w:p>
@@ -2575,7 +1995,6 @@
         </w:rPr>
         <w:t xml:space="preserve">// ADD </w:t>
       </w:r>
-      <w:proofErr w:type="spellStart"/>
       <w:r>
         <w:rPr>
           <w:rFonts w:ascii="Consolas" w:hAnsi="Consolas" w:cs="Consolas"/>
@@ -2586,7 +2005,6 @@
         </w:rPr>
         <w:t>Tiva</w:t>
       </w:r>
-      <w:proofErr w:type="spellEnd"/>
       <w:r>
         <w:rPr>
           <w:rFonts w:ascii="Consolas" w:hAnsi="Consolas" w:cs="Consolas"/>
@@ -2618,8 +2036,6 @@
         </w:rPr>
         <w:t xml:space="preserve">    </w:t>
       </w:r>
-      <w:proofErr w:type="spellStart"/>
-      <w:proofErr w:type="gramStart"/>
       <w:r>
         <w:rPr>
           <w:rFonts w:ascii="Consolas" w:hAnsi="Consolas" w:cs="Consolas"/>
@@ -2631,25 +2047,14 @@
         </w:rPr>
         <w:t>SysCtlPeripheralEnable</w:t>
       </w:r>
-      <w:proofErr w:type="spellEnd"/>
-      <w:r>
-        <w:rPr>
-          <w:rFonts w:ascii="Consolas" w:hAnsi="Consolas" w:cs="Consolas"/>
-          <w:color w:val="000000"/>
-          <w:sz w:val="20"/>
-          <w:szCs w:val="20"/>
-        </w:rPr>
-        <w:t>(</w:t>
-      </w:r>
-      <w:proofErr w:type="gramEnd"/>
-      <w:r>
-        <w:rPr>
-          <w:rFonts w:ascii="Consolas" w:hAnsi="Consolas" w:cs="Consolas"/>
-          <w:color w:val="000000"/>
-          <w:sz w:val="20"/>
-          <w:szCs w:val="20"/>
-        </w:rPr>
-        <w:t>SYSCTL_PERIPH_GPIOF);</w:t>
+      <w:r>
+        <w:rPr>
+          <w:rFonts w:ascii="Consolas" w:hAnsi="Consolas" w:cs="Consolas"/>
+          <w:color w:val="000000"/>
+          <w:sz w:val="20"/>
+          <w:szCs w:val="20"/>
+        </w:rPr>
+        <w:t>(SYSCTL_PERIPH_GPIOF);</w:t>
       </w:r>
     </w:p>
     <w:p>
@@ -2673,8 +2078,6 @@
         </w:rPr>
         <w:t xml:space="preserve">    </w:t>
       </w:r>
-      <w:proofErr w:type="spellStart"/>
-      <w:proofErr w:type="gramStart"/>
       <w:r>
         <w:rPr>
           <w:rFonts w:ascii="Consolas" w:hAnsi="Consolas" w:cs="Consolas"/>
@@ -2686,25 +2089,14 @@
         </w:rPr>
         <w:t>GPIOPinTypeGPIOOutput</w:t>
       </w:r>
-      <w:proofErr w:type="spellEnd"/>
-      <w:r>
-        <w:rPr>
-          <w:rFonts w:ascii="Consolas" w:hAnsi="Consolas" w:cs="Consolas"/>
-          <w:color w:val="000000"/>
-          <w:sz w:val="20"/>
-          <w:szCs w:val="20"/>
-        </w:rPr>
-        <w:t>(</w:t>
-      </w:r>
-      <w:proofErr w:type="gramEnd"/>
-      <w:r>
-        <w:rPr>
-          <w:rFonts w:ascii="Consolas" w:hAnsi="Consolas" w:cs="Consolas"/>
-          <w:color w:val="000000"/>
-          <w:sz w:val="20"/>
-          <w:szCs w:val="20"/>
-        </w:rPr>
-        <w:t>GPIO_PORTF_BASE, GPIO_PIN_1|GPIO_PIN_2|GPIO_PIN_3);</w:t>
+      <w:r>
+        <w:rPr>
+          <w:rFonts w:ascii="Consolas" w:hAnsi="Consolas" w:cs="Consolas"/>
+          <w:color w:val="000000"/>
+          <w:sz w:val="20"/>
+          <w:szCs w:val="20"/>
+        </w:rPr>
+        <w:t>(GPIO_PORTF_BASE, GPIO_PIN_1|GPIO_PIN_2|GPIO_PIN_3);</w:t>
       </w:r>
     </w:p>
     <w:p>
@@ -2772,8 +2164,6 @@
         </w:rPr>
         <w:t xml:space="preserve">    </w:t>
       </w:r>
-      <w:proofErr w:type="spellStart"/>
-      <w:proofErr w:type="gramStart"/>
       <w:r>
         <w:rPr>
           <w:rFonts w:ascii="Consolas" w:hAnsi="Consolas" w:cs="Consolas"/>
@@ -2785,25 +2175,14 @@
         </w:rPr>
         <w:t>GPIOPinWrite</w:t>
       </w:r>
-      <w:proofErr w:type="spellEnd"/>
-      <w:r>
-        <w:rPr>
-          <w:rFonts w:ascii="Consolas" w:hAnsi="Consolas" w:cs="Consolas"/>
-          <w:color w:val="000000"/>
-          <w:sz w:val="20"/>
-          <w:szCs w:val="20"/>
-        </w:rPr>
-        <w:t>(</w:t>
-      </w:r>
-      <w:proofErr w:type="gramEnd"/>
-      <w:r>
-        <w:rPr>
-          <w:rFonts w:ascii="Consolas" w:hAnsi="Consolas" w:cs="Consolas"/>
-          <w:color w:val="000000"/>
-          <w:sz w:val="20"/>
-          <w:szCs w:val="20"/>
-        </w:rPr>
-        <w:t>GPIO_PORTF_BASE, GPIO_PIN_1|GPIO_PIN_2|GPIO_PIN_3, 4);</w:t>
+      <w:r>
+        <w:rPr>
+          <w:rFonts w:ascii="Consolas" w:hAnsi="Consolas" w:cs="Consolas"/>
+          <w:color w:val="000000"/>
+          <w:sz w:val="20"/>
+          <w:szCs w:val="20"/>
+        </w:rPr>
+        <w:t>(GPIO_PORTF_BASE, GPIO_PIN_1|GPIO_PIN_2|GPIO_PIN_3, 4);</w:t>
       </w:r>
     </w:p>
     <w:p>
@@ -2908,38 +2287,7 @@
           <w:sz w:val="20"/>
           <w:szCs w:val="20"/>
         </w:rPr>
-        <w:t xml:space="preserve">// </w:t>
-      </w:r>
-      <w:proofErr w:type="spellStart"/>
-      <w:proofErr w:type="gramStart"/>
-      <w:r>
-        <w:rPr>
-          <w:rFonts w:ascii="Consolas" w:hAnsi="Consolas" w:cs="Consolas"/>
-          <w:color w:val="3F7F5F"/>
-          <w:sz w:val="20"/>
-          <w:szCs w:val="20"/>
-        </w:rPr>
-        <w:t>ledToggle</w:t>
-      </w:r>
-      <w:proofErr w:type="spellEnd"/>
-      <w:r>
-        <w:rPr>
-          <w:rFonts w:ascii="Consolas" w:hAnsi="Consolas" w:cs="Consolas"/>
-          <w:color w:val="3F7F5F"/>
-          <w:sz w:val="20"/>
-          <w:szCs w:val="20"/>
-        </w:rPr>
-        <w:t>(</w:t>
-      </w:r>
-      <w:proofErr w:type="gramEnd"/>
-      <w:r>
-        <w:rPr>
-          <w:rFonts w:ascii="Consolas" w:hAnsi="Consolas" w:cs="Consolas"/>
-          <w:color w:val="3F7F5F"/>
-          <w:sz w:val="20"/>
-          <w:szCs w:val="20"/>
-        </w:rPr>
-        <w:t>)</w:t>
+        <w:t>// ledToggle()</w:t>
       </w:r>
     </w:p>
     <w:p>
@@ -2985,7 +2333,6 @@
         </w:rPr>
         <w:t xml:space="preserve">// toggles LED on </w:t>
       </w:r>
-      <w:proofErr w:type="spellStart"/>
       <w:r>
         <w:rPr>
           <w:rFonts w:ascii="Consolas" w:hAnsi="Consolas" w:cs="Consolas"/>
@@ -2996,27 +2343,15 @@
         </w:rPr>
         <w:t>Tiva</w:t>
       </w:r>
-      <w:proofErr w:type="spellEnd"/>
-      <w:r>
-        <w:rPr>
-          <w:rFonts w:ascii="Consolas" w:hAnsi="Consolas" w:cs="Consolas"/>
-          <w:color w:val="3F7F5F"/>
-          <w:sz w:val="20"/>
-          <w:szCs w:val="20"/>
-        </w:rPr>
-        <w:t xml:space="preserve">-C </w:t>
-      </w:r>
-      <w:proofErr w:type="spellStart"/>
-      <w:r>
-        <w:rPr>
-          <w:rFonts w:ascii="Consolas" w:hAnsi="Consolas" w:cs="Consolas"/>
-          <w:color w:val="3F7F5F"/>
-          <w:sz w:val="20"/>
-          <w:szCs w:val="20"/>
-        </w:rPr>
-        <w:t>LaunchPad</w:t>
-      </w:r>
-      <w:proofErr w:type="spellEnd"/>
+      <w:r>
+        <w:rPr>
+          <w:rFonts w:ascii="Consolas" w:hAnsi="Consolas" w:cs="Consolas"/>
+          <w:color w:val="3F7F5F"/>
+          <w:sz w:val="20"/>
+          <w:szCs w:val="20"/>
+        </w:rPr>
+        <w:t>-C LaunchPad</w:t>
+      </w:r>
     </w:p>
     <w:p>
       <w:pPr>
@@ -3072,7 +2407,6 @@
         </w:rPr>
         <w:t xml:space="preserve"> </w:t>
       </w:r>
-      <w:proofErr w:type="spellStart"/>
       <w:r>
         <w:rPr>
           <w:rFonts w:ascii="Consolas" w:hAnsi="Consolas" w:cs="Consolas"/>
@@ -3084,7 +2418,6 @@
         </w:rPr>
         <w:t>ledToggle</w:t>
       </w:r>
-      <w:proofErr w:type="spellEnd"/>
       <w:r>
         <w:rPr>
           <w:rFonts w:ascii="Consolas" w:hAnsi="Consolas" w:cs="Consolas"/>
@@ -3189,7 +2522,6 @@
         </w:rPr>
         <w:t xml:space="preserve">    </w:t>
       </w:r>
-      <w:proofErr w:type="gramStart"/>
       <w:r>
         <w:rPr>
           <w:rFonts w:ascii="Consolas" w:hAnsi="Consolas" w:cs="Consolas"/>
@@ -3210,8 +2542,6 @@
         </w:rPr>
         <w:t>(</w:t>
       </w:r>
-      <w:proofErr w:type="spellStart"/>
-      <w:proofErr w:type="gramEnd"/>
       <w:r>
         <w:rPr>
           <w:rFonts w:ascii="Consolas" w:hAnsi="Consolas" w:cs="Consolas"/>
@@ -3223,7 +2553,6 @@
         </w:rPr>
         <w:t>GPIOPinRead</w:t>
       </w:r>
-      <w:proofErr w:type="spellEnd"/>
       <w:r>
         <w:rPr>
           <w:rFonts w:ascii="Consolas" w:hAnsi="Consolas" w:cs="Consolas"/>
@@ -3277,8 +2606,6 @@
         </w:rPr>
         <w:t xml:space="preserve">        </w:t>
       </w:r>
-      <w:proofErr w:type="spellStart"/>
-      <w:proofErr w:type="gramStart"/>
       <w:r>
         <w:rPr>
           <w:rFonts w:ascii="Consolas" w:hAnsi="Consolas" w:cs="Consolas"/>
@@ -3290,25 +2617,14 @@
         </w:rPr>
         <w:t>GPIOPinWrite</w:t>
       </w:r>
-      <w:proofErr w:type="spellEnd"/>
-      <w:r>
-        <w:rPr>
-          <w:rFonts w:ascii="Consolas" w:hAnsi="Consolas" w:cs="Consolas"/>
-          <w:color w:val="000000"/>
-          <w:sz w:val="20"/>
-          <w:szCs w:val="20"/>
-        </w:rPr>
-        <w:t>(</w:t>
-      </w:r>
-      <w:proofErr w:type="gramEnd"/>
-      <w:r>
-        <w:rPr>
-          <w:rFonts w:ascii="Consolas" w:hAnsi="Consolas" w:cs="Consolas"/>
-          <w:color w:val="000000"/>
-          <w:sz w:val="20"/>
-          <w:szCs w:val="20"/>
-        </w:rPr>
-        <w:t>GPIO_PORTF_BASE, GPIO_PIN_1|GPIO_PIN_2|GPIO_PIN_3, 0);</w:t>
+      <w:r>
+        <w:rPr>
+          <w:rFonts w:ascii="Consolas" w:hAnsi="Consolas" w:cs="Consolas"/>
+          <w:color w:val="000000"/>
+          <w:sz w:val="20"/>
+          <w:szCs w:val="20"/>
+        </w:rPr>
+        <w:t>(GPIO_PORTF_BASE, GPIO_PIN_1|GPIO_PIN_2|GPIO_PIN_3, 0);</w:t>
       </w:r>
     </w:p>
     <w:p>
@@ -3409,8 +2725,6 @@
         </w:rPr>
         <w:t xml:space="preserve">        </w:t>
       </w:r>
-      <w:proofErr w:type="spellStart"/>
-      <w:proofErr w:type="gramStart"/>
       <w:r>
         <w:rPr>
           <w:rFonts w:ascii="Consolas" w:hAnsi="Consolas" w:cs="Consolas"/>
@@ -3422,25 +2736,14 @@
         </w:rPr>
         <w:t>GPIOPinWrite</w:t>
       </w:r>
-      <w:proofErr w:type="spellEnd"/>
-      <w:r>
-        <w:rPr>
-          <w:rFonts w:ascii="Consolas" w:hAnsi="Consolas" w:cs="Consolas"/>
-          <w:color w:val="000000"/>
-          <w:sz w:val="20"/>
-          <w:szCs w:val="20"/>
-        </w:rPr>
-        <w:t>(</w:t>
-      </w:r>
-      <w:proofErr w:type="gramEnd"/>
-      <w:r>
-        <w:rPr>
-          <w:rFonts w:ascii="Consolas" w:hAnsi="Consolas" w:cs="Consolas"/>
-          <w:color w:val="000000"/>
-          <w:sz w:val="20"/>
-          <w:szCs w:val="20"/>
-        </w:rPr>
-        <w:t>GPIO_PORTF_BASE, GPIO_PIN_2, 4);</w:t>
+      <w:r>
+        <w:rPr>
+          <w:rFonts w:ascii="Consolas" w:hAnsi="Consolas" w:cs="Consolas"/>
+          <w:color w:val="000000"/>
+          <w:sz w:val="20"/>
+          <w:szCs w:val="20"/>
+        </w:rPr>
+        <w:t>(GPIO_PORTF_BASE, GPIO_PIN_2, 4);</w:t>
       </w:r>
     </w:p>
     <w:p>
@@ -3567,27 +2870,7 @@
           <w:sz w:val="20"/>
           <w:szCs w:val="20"/>
         </w:rPr>
-        <w:t xml:space="preserve">// </w:t>
-      </w:r>
-      <w:proofErr w:type="gramStart"/>
-      <w:r>
-        <w:rPr>
-          <w:rFonts w:ascii="Consolas" w:hAnsi="Consolas" w:cs="Consolas"/>
-          <w:color w:val="3F7F5F"/>
-          <w:sz w:val="20"/>
-          <w:szCs w:val="20"/>
-        </w:rPr>
-        <w:t>delay(</w:t>
-      </w:r>
-      <w:proofErr w:type="gramEnd"/>
-      <w:r>
-        <w:rPr>
-          <w:rFonts w:ascii="Consolas" w:hAnsi="Consolas" w:cs="Consolas"/>
-          <w:color w:val="3F7F5F"/>
-          <w:sz w:val="20"/>
-          <w:szCs w:val="20"/>
-        </w:rPr>
-        <w:t>)</w:t>
+        <w:t>// delay()</w:t>
       </w:r>
     </w:p>
     <w:p>
@@ -3631,29 +2914,8 @@
           <w:sz w:val="20"/>
           <w:szCs w:val="20"/>
         </w:rPr>
-        <w:t xml:space="preserve">// Creates a 500ms delay via </w:t>
-      </w:r>
-      <w:proofErr w:type="spellStart"/>
-      <w:r>
-        <w:rPr>
-          <w:rFonts w:ascii="Consolas" w:hAnsi="Consolas" w:cs="Consolas"/>
-          <w:color w:val="3F7F5F"/>
-          <w:sz w:val="20"/>
-          <w:szCs w:val="20"/>
-        </w:rPr>
-        <w:t>TivaWare</w:t>
-      </w:r>
-      <w:proofErr w:type="spellEnd"/>
-      <w:r>
-        <w:rPr>
-          <w:rFonts w:ascii="Consolas" w:hAnsi="Consolas" w:cs="Consolas"/>
-          <w:color w:val="3F7F5F"/>
-          <w:sz w:val="20"/>
-          <w:szCs w:val="20"/>
-        </w:rPr>
-        <w:t xml:space="preserve"> </w:t>
-      </w:r>
-      <w:proofErr w:type="spellStart"/>
+        <w:t xml:space="preserve">// Creates a 500ms delay via TivaWare </w:t>
+      </w:r>
       <w:r>
         <w:rPr>
           <w:rFonts w:ascii="Consolas" w:hAnsi="Consolas" w:cs="Consolas"/>
@@ -3664,7 +2926,6 @@
         </w:rPr>
         <w:t>fxn</w:t>
       </w:r>
-      <w:proofErr w:type="spellEnd"/>
     </w:p>
     <w:p>
       <w:pPr>
@@ -3804,8 +3065,6 @@
         </w:rPr>
         <w:t xml:space="preserve">     </w:t>
       </w:r>
-      <w:proofErr w:type="spellStart"/>
-      <w:proofErr w:type="gramStart"/>
       <w:r>
         <w:rPr>
           <w:rFonts w:ascii="Consolas" w:hAnsi="Consolas" w:cs="Consolas"/>
@@ -3817,56 +3076,24 @@
         </w:rPr>
         <w:t>SysCtlDelay</w:t>
       </w:r>
-      <w:proofErr w:type="spellEnd"/>
-      <w:r>
-        <w:rPr>
-          <w:rFonts w:ascii="Consolas" w:hAnsi="Consolas" w:cs="Consolas"/>
-          <w:color w:val="000000"/>
-          <w:sz w:val="20"/>
-          <w:szCs w:val="20"/>
-        </w:rPr>
-        <w:t>(</w:t>
-      </w:r>
-      <w:proofErr w:type="gramEnd"/>
-      <w:r>
-        <w:rPr>
-          <w:rFonts w:ascii="Consolas" w:hAnsi="Consolas" w:cs="Consolas"/>
-          <w:color w:val="000000"/>
-          <w:sz w:val="20"/>
-          <w:szCs w:val="20"/>
-        </w:rPr>
-        <w:t xml:space="preserve">6700000);      </w:t>
-      </w:r>
-      <w:r>
-        <w:rPr>
-          <w:rFonts w:ascii="Consolas" w:hAnsi="Consolas" w:cs="Consolas"/>
-          <w:color w:val="3F7F5F"/>
-          <w:sz w:val="20"/>
-          <w:szCs w:val="20"/>
-        </w:rPr>
-        <w:t xml:space="preserve">// creates ~500ms delay - </w:t>
-      </w:r>
-      <w:proofErr w:type="spellStart"/>
-      <w:r>
-        <w:rPr>
-          <w:rFonts w:ascii="Consolas" w:hAnsi="Consolas" w:cs="Consolas"/>
-          <w:color w:val="3F7F5F"/>
-          <w:sz w:val="20"/>
-          <w:szCs w:val="20"/>
-        </w:rPr>
-        <w:t>TivaWare</w:t>
-      </w:r>
-      <w:proofErr w:type="spellEnd"/>
-      <w:r>
-        <w:rPr>
-          <w:rFonts w:ascii="Consolas" w:hAnsi="Consolas" w:cs="Consolas"/>
-          <w:color w:val="3F7F5F"/>
-          <w:sz w:val="20"/>
-          <w:szCs w:val="20"/>
-        </w:rPr>
-        <w:t xml:space="preserve"> </w:t>
-      </w:r>
-      <w:proofErr w:type="spellStart"/>
+      <w:r>
+        <w:rPr>
+          <w:rFonts w:ascii="Consolas" w:hAnsi="Consolas" w:cs="Consolas"/>
+          <w:color w:val="000000"/>
+          <w:sz w:val="20"/>
+          <w:szCs w:val="20"/>
+        </w:rPr>
+        <w:t xml:space="preserve">(6700000);      </w:t>
+      </w:r>
+      <w:r>
+        <w:rPr>
+          <w:rFonts w:ascii="Consolas" w:hAnsi="Consolas" w:cs="Consolas"/>
+          <w:color w:val="3F7F5F"/>
+          <w:sz w:val="20"/>
+          <w:szCs w:val="20"/>
+        </w:rPr>
+        <w:t xml:space="preserve">// creates ~500ms delay - TivaWare </w:t>
+      </w:r>
       <w:r>
         <w:rPr>
           <w:rFonts w:ascii="Consolas" w:hAnsi="Consolas" w:cs="Consolas"/>
@@ -3877,7 +3104,6 @@
         </w:rPr>
         <w:t>fxn</w:t>
       </w:r>
-      <w:proofErr w:type="spellEnd"/>
     </w:p>
     <w:p>
       <w:pPr>
@@ -3987,7 +3213,6 @@
           <w:sz w:val="20"/>
           <w:szCs w:val="20"/>
         </w:rPr>
-        <w:lastRenderedPageBreak/>
         <w:t>-------------------------------------------------------------------------------------</w:t>
       </w:r>
     </w:p>
@@ -4270,8 +3495,12 @@
       </w:pPr>
     </w:p>
     <w:sectPr>
-      <w:headerReference w:type="default" r:id="rId9"/>
-      <w:footerReference w:type="default" r:id="rId10"/>
+      <w:headerReference w:type="even" r:id="rId9"/>
+      <w:headerReference w:type="default" r:id="rId10"/>
+      <w:footerReference w:type="even" r:id="rId11"/>
+      <w:footerReference w:type="default" r:id="rId12"/>
+      <w:headerReference w:type="first" r:id="rId13"/>
+      <w:footerReference w:type="first" r:id="rId14"/>
       <w:pgSz w:w="12240" w:h="15840"/>
       <w:pgMar w:top="1440" w:right="1440" w:bottom="1440" w:left="1440" w:header="720" w:footer="720" w:gutter="0"/>
       <w:cols w:space="720"/>
@@ -4307,6 +3536,16 @@
 </file>
 
 <file path=word/footer1.xml><?xml version="1.0" encoding="utf-8"?>
+<w:ftr xmlns:wpc="http://schemas.microsoft.com/office/word/2010/wordprocessingCanvas" xmlns:cx="http://schemas.microsoft.com/office/drawing/2014/chartex" xmlns:cx1="http://schemas.microsoft.com/office/drawing/2015/9/8/chartex" xmlns:cx2="http://schemas.microsoft.com/office/drawing/2015/10/21/chartex" xmlns:cx3="http://schemas.microsoft.com/office/drawing/2016/5/9/chartex" xmlns:cx4="http://schemas.microsoft.com/office/drawing/2016/5/10/chartex" xmlns:cx5="http://schemas.microsoft.com/office/drawing/2016/5/11/chartex" xmlns:cx6="http://schemas.microsoft.com/office/drawing/2016/5/12/chartex" xmlns:cx7="http://schemas.microsoft.com/office/drawing/2016/5/13/chartex" xmlns:cx8="http://schemas.microsoft.com/office/drawing/2016/5/14/chartex" xmlns:mc="http://schemas.openxmlformats.org/markup-compatibility/2006" xmlns:aink="http://schemas.microsoft.com/office/drawing/2016/ink" xmlns:am3d="http://schemas.microsoft.com/office/drawing/2017/model3d" xmlns:o="urn:schemas-microsoft-com:office:office" xmlns:r="http://schemas.openxmlformats.org/officeDocument/2006/relationships" xmlns:m="http://schemas.openxmlformats.org/officeDocument/2006/math" xmlns:v="urn:schemas-microsoft-com:vml" xmlns:wp14="http://schemas.microsoft.com/office/word/2010/wordprocessingDrawing" xmlns:wp="http://schemas.openxmlformats.org/drawingml/2006/wordprocessingDrawing" xmlns:w10="urn:schemas-microsoft-com:office:word" xmlns:w="http://schemas.openxmlformats.org/wordprocessingml/2006/main" xmlns:w14="http://schemas.microsoft.com/office/word/2010/wordml" xmlns:w15="http://schemas.microsoft.com/office/word/2012/wordml" xmlns:w16cid="http://schemas.microsoft.com/office/word/2016/wordml/cid" xmlns:w16se="http://schemas.microsoft.com/office/word/2015/wordml/symex" xmlns:wpg="http://schemas.microsoft.com/office/word/2010/wordprocessingGroup" xmlns:wpi="http://schemas.microsoft.com/office/word/2010/wordprocessingInk" xmlns:wne="http://schemas.microsoft.com/office/word/2006/wordml" xmlns:wps="http://schemas.microsoft.com/office/word/2010/wordprocessingShape" mc:Ignorable="w14 w15 w16se w16cid wp14">
+  <w:p>
+    <w:pPr>
+      <w:pStyle w:val="Footer"/>
+    </w:pPr>
+  </w:p>
+</w:ftr>
+</file>
+
+<file path=word/footer2.xml><?xml version="1.0" encoding="utf-8"?>
 <w:ftr xmlns:wpc="http://schemas.microsoft.com/office/word/2010/wordprocessingCanvas" xmlns:cx="http://schemas.microsoft.com/office/drawing/2014/chartex" xmlns:cx1="http://schemas.microsoft.com/office/drawing/2015/9/8/chartex" xmlns:cx2="http://schemas.microsoft.com/office/drawing/2015/10/21/chartex" xmlns:cx3="http://schemas.microsoft.com/office/drawing/2016/5/9/chartex" xmlns:cx4="http://schemas.microsoft.com/office/drawing/2016/5/10/chartex" xmlns:cx5="http://schemas.microsoft.com/office/drawing/2016/5/11/chartex" xmlns:cx6="http://schemas.microsoft.com/office/drawing/2016/5/12/chartex" xmlns:cx7="http://schemas.microsoft.com/office/drawing/2016/5/13/chartex" xmlns:cx8="http://schemas.microsoft.com/office/drawing/2016/5/14/chartex" xmlns:mc="http://schemas.openxmlformats.org/markup-compatibility/2006" xmlns:aink="http://schemas.microsoft.com/office/drawing/2016/ink" xmlns:am3d="http://schemas.microsoft.com/office/drawing/2017/model3d" xmlns:o="urn:schemas-microsoft-com:office:office" xmlns:r="http://schemas.openxmlformats.org/officeDocument/2006/relationships" xmlns:m="http://schemas.openxmlformats.org/officeDocument/2006/math" xmlns:v="urn:schemas-microsoft-com:vml" xmlns:wp14="http://schemas.microsoft.com/office/word/2010/wordprocessingDrawing" xmlns:wp="http://schemas.openxmlformats.org/drawingml/2006/wordprocessingDrawing" xmlns:w10="urn:schemas-microsoft-com:office:word" xmlns:w="http://schemas.openxmlformats.org/wordprocessingml/2006/main" xmlns:w14="http://schemas.microsoft.com/office/word/2010/wordml" xmlns:w15="http://schemas.microsoft.com/office/word/2012/wordml" xmlns:w16cid="http://schemas.microsoft.com/office/word/2016/wordml/cid" xmlns:w16se="http://schemas.microsoft.com/office/word/2015/wordml/symex" xmlns:wpg="http://schemas.microsoft.com/office/word/2010/wordprocessingGroup" xmlns:wpi="http://schemas.microsoft.com/office/word/2010/wordprocessingInk" xmlns:wne="http://schemas.microsoft.com/office/word/2006/wordml" xmlns:wps="http://schemas.microsoft.com/office/word/2010/wordprocessingShape" mc:Ignorable="w14 w15 w16se w16cid wp14">
   <w:p>
     <w:pPr>
@@ -4336,6 +3575,16 @@
 </w:ftr>
 </file>
 
+<file path=word/footer3.xml><?xml version="1.0" encoding="utf-8"?>
+<w:ftr xmlns:wpc="http://schemas.microsoft.com/office/word/2010/wordprocessingCanvas" xmlns:cx="http://schemas.microsoft.com/office/drawing/2014/chartex" xmlns:cx1="http://schemas.microsoft.com/office/drawing/2015/9/8/chartex" xmlns:cx2="http://schemas.microsoft.com/office/drawing/2015/10/21/chartex" xmlns:cx3="http://schemas.microsoft.com/office/drawing/2016/5/9/chartex" xmlns:cx4="http://schemas.microsoft.com/office/drawing/2016/5/10/chartex" xmlns:cx5="http://schemas.microsoft.com/office/drawing/2016/5/11/chartex" xmlns:cx6="http://schemas.microsoft.com/office/drawing/2016/5/12/chartex" xmlns:cx7="http://schemas.microsoft.com/office/drawing/2016/5/13/chartex" xmlns:cx8="http://schemas.microsoft.com/office/drawing/2016/5/14/chartex" xmlns:mc="http://schemas.openxmlformats.org/markup-compatibility/2006" xmlns:aink="http://schemas.microsoft.com/office/drawing/2016/ink" xmlns:am3d="http://schemas.microsoft.com/office/drawing/2017/model3d" xmlns:o="urn:schemas-microsoft-com:office:office" xmlns:r="http://schemas.openxmlformats.org/officeDocument/2006/relationships" xmlns:m="http://schemas.openxmlformats.org/officeDocument/2006/math" xmlns:v="urn:schemas-microsoft-com:vml" xmlns:wp14="http://schemas.microsoft.com/office/word/2010/wordprocessingDrawing" xmlns:wp="http://schemas.openxmlformats.org/drawingml/2006/wordprocessingDrawing" xmlns:w10="urn:schemas-microsoft-com:office:word" xmlns:w="http://schemas.openxmlformats.org/wordprocessingml/2006/main" xmlns:w14="http://schemas.microsoft.com/office/word/2010/wordml" xmlns:w15="http://schemas.microsoft.com/office/word/2012/wordml" xmlns:w16cid="http://schemas.microsoft.com/office/word/2016/wordml/cid" xmlns:w16se="http://schemas.microsoft.com/office/word/2015/wordml/symex" xmlns:wpg="http://schemas.microsoft.com/office/word/2010/wordprocessingGroup" xmlns:wpi="http://schemas.microsoft.com/office/word/2010/wordprocessingInk" xmlns:wne="http://schemas.microsoft.com/office/word/2006/wordml" xmlns:wps="http://schemas.microsoft.com/office/word/2010/wordprocessingShape" mc:Ignorable="w14 w15 w16se w16cid wp14">
+  <w:p>
+    <w:pPr>
+      <w:pStyle w:val="Footer"/>
+    </w:pPr>
+  </w:p>
+</w:ftr>
+</file>
+
 <file path=word/footnotes.xml><?xml version="1.0" encoding="utf-8"?>
 <w:footnotes xmlns:wpc="http://schemas.microsoft.com/office/word/2010/wordprocessingCanvas" xmlns:cx="http://schemas.microsoft.com/office/drawing/2014/chartex" xmlns:cx1="http://schemas.microsoft.com/office/drawing/2015/9/8/chartex" xmlns:cx2="http://schemas.microsoft.com/office/drawing/2015/10/21/chartex" xmlns:cx3="http://schemas.microsoft.com/office/drawing/2016/5/9/chartex" xmlns:cx4="http://schemas.microsoft.com/office/drawing/2016/5/10/chartex" xmlns:cx5="http://schemas.microsoft.com/office/drawing/2016/5/11/chartex" xmlns:cx6="http://schemas.microsoft.com/office/drawing/2016/5/12/chartex" xmlns:cx7="http://schemas.microsoft.com/office/drawing/2016/5/13/chartex" xmlns:cx8="http://schemas.microsoft.com/office/drawing/2016/5/14/chartex" xmlns:mc="http://schemas.openxmlformats.org/markup-compatibility/2006" xmlns:aink="http://schemas.microsoft.com/office/drawing/2016/ink" xmlns:am3d="http://schemas.microsoft.com/office/drawing/2017/model3d" xmlns:o="urn:schemas-microsoft-com:office:office" xmlns:r="http://schemas.openxmlformats.org/officeDocument/2006/relationships" xmlns:m="http://schemas.openxmlformats.org/officeDocument/2006/math" xmlns:v="urn:schemas-microsoft-com:vml" xmlns:wp14="http://schemas.microsoft.com/office/word/2010/wordprocessingDrawing" xmlns:wp="http://schemas.openxmlformats.org/drawingml/2006/wordprocessingDrawing" xmlns:w10="urn:schemas-microsoft-com:office:word" xmlns:w="http://schemas.openxmlformats.org/wordprocessingml/2006/main" xmlns:w14="http://schemas.microsoft.com/office/word/2010/wordml" xmlns:w15="http://schemas.microsoft.com/office/word/2012/wordml" xmlns:w16cid="http://schemas.microsoft.com/office/word/2016/wordml/cid" xmlns:w16se="http://schemas.microsoft.com/office/word/2015/wordml/symex" xmlns:wpg="http://schemas.microsoft.com/office/word/2010/wordprocessingGroup" xmlns:wpi="http://schemas.microsoft.com/office/word/2010/wordprocessingInk" xmlns:wne="http://schemas.microsoft.com/office/word/2006/wordml" xmlns:wps="http://schemas.microsoft.com/office/word/2010/wordprocessingShape" mc:Ignorable="w14 w15 w16se w16cid wp14">
   <w:footnote w:type="separator" w:id="-1">
@@ -4362,6 +3611,16 @@
 </file>
 
 <file path=word/header1.xml><?xml version="1.0" encoding="utf-8"?>
+<w:hdr xmlns:wpc="http://schemas.microsoft.com/office/word/2010/wordprocessingCanvas" xmlns:cx="http://schemas.microsoft.com/office/drawing/2014/chartex" xmlns:cx1="http://schemas.microsoft.com/office/drawing/2015/9/8/chartex" xmlns:cx2="http://schemas.microsoft.com/office/drawing/2015/10/21/chartex" xmlns:cx3="http://schemas.microsoft.com/office/drawing/2016/5/9/chartex" xmlns:cx4="http://schemas.microsoft.com/office/drawing/2016/5/10/chartex" xmlns:cx5="http://schemas.microsoft.com/office/drawing/2016/5/11/chartex" xmlns:cx6="http://schemas.microsoft.com/office/drawing/2016/5/12/chartex" xmlns:cx7="http://schemas.microsoft.com/office/drawing/2016/5/13/chartex" xmlns:cx8="http://schemas.microsoft.com/office/drawing/2016/5/14/chartex" xmlns:mc="http://schemas.openxmlformats.org/markup-compatibility/2006" xmlns:aink="http://schemas.microsoft.com/office/drawing/2016/ink" xmlns:am3d="http://schemas.microsoft.com/office/drawing/2017/model3d" xmlns:o="urn:schemas-microsoft-com:office:office" xmlns:r="http://schemas.openxmlformats.org/officeDocument/2006/relationships" xmlns:m="http://schemas.openxmlformats.org/officeDocument/2006/math" xmlns:v="urn:schemas-microsoft-com:vml" xmlns:wp14="http://schemas.microsoft.com/office/word/2010/wordprocessingDrawing" xmlns:wp="http://schemas.openxmlformats.org/drawingml/2006/wordprocessingDrawing" xmlns:w10="urn:schemas-microsoft-com:office:word" xmlns:w="http://schemas.openxmlformats.org/wordprocessingml/2006/main" xmlns:w14="http://schemas.microsoft.com/office/word/2010/wordml" xmlns:w15="http://schemas.microsoft.com/office/word/2012/wordml" xmlns:w16cid="http://schemas.microsoft.com/office/word/2016/wordml/cid" xmlns:w16se="http://schemas.microsoft.com/office/word/2015/wordml/symex" xmlns:wpg="http://schemas.microsoft.com/office/word/2010/wordprocessingGroup" xmlns:wpi="http://schemas.microsoft.com/office/word/2010/wordprocessingInk" xmlns:wne="http://schemas.microsoft.com/office/word/2006/wordml" xmlns:wps="http://schemas.microsoft.com/office/word/2010/wordprocessingShape" mc:Ignorable="w14 w15 w16se w16cid wp14">
+  <w:p>
+    <w:pPr>
+      <w:pStyle w:val="Header"/>
+    </w:pPr>
+  </w:p>
+</w:hdr>
+</file>
+
+<file path=word/header2.xml><?xml version="1.0" encoding="utf-8"?>
 <w:hdr xmlns:wpc="http://schemas.microsoft.com/office/word/2010/wordprocessingCanvas" xmlns:cx="http://schemas.microsoft.com/office/drawing/2014/chartex" xmlns:cx1="http://schemas.microsoft.com/office/drawing/2015/9/8/chartex" xmlns:cx2="http://schemas.microsoft.com/office/drawing/2015/10/21/chartex" xmlns:cx3="http://schemas.microsoft.com/office/drawing/2016/5/9/chartex" xmlns:cx4="http://schemas.microsoft.com/office/drawing/2016/5/10/chartex" xmlns:cx5="http://schemas.microsoft.com/office/drawing/2016/5/11/chartex" xmlns:cx6="http://schemas.microsoft.com/office/drawing/2016/5/12/chartex" xmlns:cx7="http://schemas.microsoft.com/office/drawing/2016/5/13/chartex" xmlns:cx8="http://schemas.microsoft.com/office/drawing/2016/5/14/chartex" xmlns:mc="http://schemas.openxmlformats.org/markup-compatibility/2006" xmlns:aink="http://schemas.microsoft.com/office/drawing/2016/ink" xmlns:am3d="http://schemas.microsoft.com/office/drawing/2017/model3d" xmlns:o="urn:schemas-microsoft-com:office:office" xmlns:r="http://schemas.openxmlformats.org/officeDocument/2006/relationships" xmlns:m="http://schemas.openxmlformats.org/officeDocument/2006/math" xmlns:v="urn:schemas-microsoft-com:vml" xmlns:wp14="http://schemas.microsoft.com/office/word/2010/wordprocessingDrawing" xmlns:wp="http://schemas.openxmlformats.org/drawingml/2006/wordprocessingDrawing" xmlns:w10="urn:schemas-microsoft-com:office:word" xmlns:w="http://schemas.openxmlformats.org/wordprocessingml/2006/main" xmlns:w14="http://schemas.microsoft.com/office/word/2010/wordml" xmlns:w15="http://schemas.microsoft.com/office/word/2012/wordml" xmlns:w16cid="http://schemas.microsoft.com/office/word/2016/wordml/cid" xmlns:w16se="http://schemas.microsoft.com/office/word/2015/wordml/symex" xmlns:wpg="http://schemas.microsoft.com/office/word/2010/wordprocessingGroup" xmlns:wpi="http://schemas.microsoft.com/office/word/2010/wordprocessingInk" xmlns:wne="http://schemas.microsoft.com/office/word/2006/wordml" xmlns:wps="http://schemas.microsoft.com/office/word/2010/wordprocessingShape" mc:Ignorable="w14 w15 w16se w16cid wp14">
   <w:p>
     <w:pPr>
@@ -4381,20 +3640,18 @@
         <w:szCs w:val="24"/>
       </w:rPr>
     </w:pPr>
-    <w:proofErr w:type="spellStart"/>
     <w:r>
-      <w:t>Github</w:t>
-    </w:r>
-    <w:proofErr w:type="spellEnd"/>
-    <w:r>
-      <w:t xml:space="preserve"> root directory: </w:t>
+      <w:t xml:space="preserve">Github root directory: </w:t>
     </w:r>
     <w:hyperlink r:id="rId1" w:history="1">
       <w:r>
         <w:rPr>
           <w:rStyle w:val="Hyperlink"/>
-        </w:rPr>
-        <w:t>https://github.com/lees106/STAT455</w:t>
+          <w:rFonts w:ascii="Times New Roman" w:eastAsia="Times New Roman" w:hAnsi="Times New Roman" w:cs="Times New Roman"/>
+          <w:sz w:val="24"/>
+          <w:szCs w:val="24"/>
+        </w:rPr>
+        <w:t>https://github.com/lees106/STAT411</w:t>
       </w:r>
     </w:hyperlink>
   </w:p>
@@ -4402,6 +3659,18 @@
     <w:pPr>
       <w:pStyle w:val="Header"/>
       <w:jc w:val="right"/>
+    </w:pPr>
+    <w:bookmarkStart w:id="0" w:name="_GoBack"/>
+    <w:bookmarkEnd w:id="0"/>
+  </w:p>
+</w:hdr>
+</file>
+
+<file path=word/header3.xml><?xml version="1.0" encoding="utf-8"?>
+<w:hdr xmlns:wpc="http://schemas.microsoft.com/office/word/2010/wordprocessingCanvas" xmlns:cx="http://schemas.microsoft.com/office/drawing/2014/chartex" xmlns:cx1="http://schemas.microsoft.com/office/drawing/2015/9/8/chartex" xmlns:cx2="http://schemas.microsoft.com/office/drawing/2015/10/21/chartex" xmlns:cx3="http://schemas.microsoft.com/office/drawing/2016/5/9/chartex" xmlns:cx4="http://schemas.microsoft.com/office/drawing/2016/5/10/chartex" xmlns:cx5="http://schemas.microsoft.com/office/drawing/2016/5/11/chartex" xmlns:cx6="http://schemas.microsoft.com/office/drawing/2016/5/12/chartex" xmlns:cx7="http://schemas.microsoft.com/office/drawing/2016/5/13/chartex" xmlns:cx8="http://schemas.microsoft.com/office/drawing/2016/5/14/chartex" xmlns:mc="http://schemas.openxmlformats.org/markup-compatibility/2006" xmlns:aink="http://schemas.microsoft.com/office/drawing/2016/ink" xmlns:am3d="http://schemas.microsoft.com/office/drawing/2017/model3d" xmlns:o="urn:schemas-microsoft-com:office:office" xmlns:r="http://schemas.openxmlformats.org/officeDocument/2006/relationships" xmlns:m="http://schemas.openxmlformats.org/officeDocument/2006/math" xmlns:v="urn:schemas-microsoft-com:vml" xmlns:wp14="http://schemas.microsoft.com/office/word/2010/wordprocessingDrawing" xmlns:wp="http://schemas.openxmlformats.org/drawingml/2006/wordprocessingDrawing" xmlns:w10="urn:schemas-microsoft-com:office:word" xmlns:w="http://schemas.openxmlformats.org/wordprocessingml/2006/main" xmlns:w14="http://schemas.microsoft.com/office/word/2010/wordml" xmlns:w15="http://schemas.microsoft.com/office/word/2012/wordml" xmlns:w16cid="http://schemas.microsoft.com/office/word/2016/wordml/cid" xmlns:w16se="http://schemas.microsoft.com/office/word/2015/wordml/symex" xmlns:wpg="http://schemas.microsoft.com/office/word/2010/wordprocessingGroup" xmlns:wpi="http://schemas.microsoft.com/office/word/2010/wordprocessingInk" xmlns:wne="http://schemas.microsoft.com/office/word/2006/wordml" xmlns:wps="http://schemas.microsoft.com/office/word/2010/wordprocessingShape" mc:Ignorable="w14 w15 w16se w16cid wp14">
+  <w:p>
+    <w:pPr>
+      <w:pStyle w:val="Header"/>
     </w:pPr>
   </w:p>
 </w:hdr>

</xml_diff>